<commit_message>
Analysis for 2 days | Fixed trial duration log |
</commit_message>
<xml_diff>
--- a/experiment/subject_recruitment/קריטריונים.docx
+++ b/experiment/subject_recruitment/קריטריונים.docx
@@ -384,7 +384,61 @@
           <w:szCs w:val="24"/>
           <w:rtl/>
         </w:rPr>
-        <w:t xml:space="preserve">על היום הראשון של הניסוי תקבלו 25 ₪ ועל היום השני 75 ₪, במידה ותשלימו את </w:t>
+        <w:t>על היום הראשון של הניסוי תקבלו 2</w:t>
+      </w:r>
+      <w:r>
+        <w:rPr>
+          <w:rFonts w:ascii="Times New Roman" w:eastAsia="Times New Roman" w:hAnsi="Times New Roman" w:cs="Times New Roman" w:hint="cs"/>
+          <w:sz w:val="24"/>
+          <w:szCs w:val="24"/>
+          <w:rtl/>
+        </w:rPr>
+        <w:t>0</w:t>
+      </w:r>
+      <w:r>
+        <w:rPr>
+          <w:rFonts w:ascii="Times New Roman" w:eastAsia="Times New Roman" w:hAnsi="Times New Roman" w:cs="Times New Roman" w:hint="cs"/>
+          <w:sz w:val="24"/>
+          <w:szCs w:val="24"/>
+          <w:rtl/>
+        </w:rPr>
+        <w:t xml:space="preserve"> ₪ ועל היום השני</w:t>
+      </w:r>
+      <w:r>
+        <w:rPr>
+          <w:rFonts w:ascii="Times New Roman" w:eastAsia="Times New Roman" w:hAnsi="Times New Roman" w:cs="Times New Roman" w:hint="cs"/>
+          <w:sz w:val="24"/>
+          <w:szCs w:val="24"/>
+          <w:rtl/>
+        </w:rPr>
+        <w:t xml:space="preserve"> 60</w:t>
+      </w:r>
+      <w:r>
+        <w:rPr>
+          <w:rFonts w:ascii="Times New Roman" w:eastAsia="Times New Roman" w:hAnsi="Times New Roman" w:cs="Times New Roman" w:hint="cs"/>
+          <w:sz w:val="24"/>
+          <w:szCs w:val="24"/>
+          <w:rtl/>
+        </w:rPr>
+        <w:t xml:space="preserve"> ₪, </w:t>
+      </w:r>
+      <w:r>
+        <w:rPr>
+          <w:rFonts w:ascii="Times New Roman" w:eastAsia="Times New Roman" w:hAnsi="Times New Roman" w:cs="Times New Roman" w:hint="cs"/>
+          <w:sz w:val="24"/>
+          <w:szCs w:val="24"/>
+          <w:rtl/>
+        </w:rPr>
+        <w:t>לאחר ש</w:t>
+      </w:r>
+      <w:r>
+        <w:rPr>
+          <w:rFonts w:ascii="Times New Roman" w:eastAsia="Times New Roman" w:hAnsi="Times New Roman" w:cs="Times New Roman" w:hint="cs"/>
+          <w:sz w:val="24"/>
+          <w:szCs w:val="24"/>
+          <w:rtl/>
+        </w:rPr>
+        <w:t xml:space="preserve">תשלימו את </w:t>
       </w:r>
       <w:r>
         <w:rPr>
@@ -432,7 +486,25 @@
           <w:szCs w:val="24"/>
           <w:rtl/>
         </w:rPr>
-        <w:t xml:space="preserve"> בסך 25 ₪.</w:t>
+        <w:t xml:space="preserve"> בסך </w:t>
+      </w:r>
+      <w:r>
+        <w:rPr>
+          <w:rFonts w:ascii="Times New Roman" w:eastAsia="Times New Roman" w:hAnsi="Times New Roman" w:cs="Times New Roman" w:hint="cs"/>
+          <w:sz w:val="24"/>
+          <w:szCs w:val="24"/>
+          <w:rtl/>
+        </w:rPr>
+        <w:t>20</w:t>
+      </w:r>
+      <w:r>
+        <w:rPr>
+          <w:rFonts w:ascii="Times New Roman" w:eastAsia="Times New Roman" w:hAnsi="Times New Roman" w:cs="Times New Roman" w:hint="cs"/>
+          <w:sz w:val="24"/>
+          <w:szCs w:val="24"/>
+          <w:rtl/>
+        </w:rPr>
+        <w:t xml:space="preserve"> ₪.</w:t>
       </w:r>
     </w:p>
     <w:p>
@@ -500,8 +572,319 @@
           <w:szCs w:val="24"/>
           <w:rtl/>
         </w:rPr>
-        <w:t>במידה ואת/ה מעוניין/ת להשתתף,</w:t>
-      </w:r>
+        <w:t>אלו הם הימים האפשריים:</w:t>
+      </w:r>
+    </w:p>
+    <w:tbl>
+      <w:tblPr>
+        <w:tblStyle w:val="TableGrid"/>
+        <w:bidiVisual/>
+        <w:tblW w:w="0" w:type="auto"/>
+        <w:tblLook w:val="04A0" w:firstRow="1" w:lastRow="0" w:firstColumn="1" w:lastColumn="0" w:noHBand="0" w:noVBand="1"/>
+      </w:tblPr>
+      <w:tblGrid>
+        <w:gridCol w:w="4675"/>
+        <w:gridCol w:w="4675"/>
+      </w:tblGrid>
+      <w:tr>
+        <w:tc>
+          <w:tcPr>
+            <w:tcW w:w="4675" w:type="dxa"/>
+          </w:tcPr>
+          <w:p>
+            <w:pPr>
+              <w:rPr>
+                <w:rFonts w:ascii="Times New Roman" w:eastAsia="Times New Roman" w:hAnsi="Times New Roman" w:cs="Times New Roman"/>
+                <w:b/>
+                <w:bCs/>
+                <w:sz w:val="24"/>
+                <w:szCs w:val="24"/>
+                <w:rtl/>
+              </w:rPr>
+            </w:pPr>
+            <w:r>
+              <w:rPr>
+                <w:rFonts w:ascii="Times New Roman" w:eastAsia="Times New Roman" w:hAnsi="Times New Roman" w:cs="Times New Roman" w:hint="cs"/>
+                <w:b/>
+                <w:bCs/>
+                <w:sz w:val="24"/>
+                <w:szCs w:val="24"/>
+                <w:rtl/>
+              </w:rPr>
+              <w:t>חלק 1</w:t>
+            </w:r>
+            <w:r>
+              <w:rPr>
+                <w:rFonts w:ascii="Times New Roman" w:eastAsia="Times New Roman" w:hAnsi="Times New Roman" w:cs="Times New Roman" w:hint="cs"/>
+                <w:b/>
+                <w:bCs/>
+                <w:sz w:val="24"/>
+                <w:szCs w:val="24"/>
+                <w:rtl/>
+              </w:rPr>
+              <w:t>, 30 דקות</w:t>
+            </w:r>
+          </w:p>
+        </w:tc>
+        <w:tc>
+          <w:tcPr>
+            <w:tcW w:w="4675" w:type="dxa"/>
+          </w:tcPr>
+          <w:p>
+            <w:pPr>
+              <w:rPr>
+                <w:rFonts w:ascii="Times New Roman" w:eastAsia="Times New Roman" w:hAnsi="Times New Roman" w:cs="Times New Roman"/>
+                <w:b/>
+                <w:bCs/>
+                <w:sz w:val="24"/>
+                <w:szCs w:val="24"/>
+                <w:rtl/>
+              </w:rPr>
+            </w:pPr>
+            <w:r>
+              <w:rPr>
+                <w:rFonts w:ascii="Times New Roman" w:eastAsia="Times New Roman" w:hAnsi="Times New Roman" w:cs="Times New Roman" w:hint="cs"/>
+                <w:b/>
+                <w:bCs/>
+                <w:sz w:val="24"/>
+                <w:szCs w:val="24"/>
+                <w:rtl/>
+              </w:rPr>
+              <w:t>חלק 2</w:t>
+            </w:r>
+            <w:r>
+              <w:rPr>
+                <w:rFonts w:ascii="Times New Roman" w:eastAsia="Times New Roman" w:hAnsi="Times New Roman" w:cs="Times New Roman" w:hint="cs"/>
+                <w:b/>
+                <w:bCs/>
+                <w:sz w:val="24"/>
+                <w:szCs w:val="24"/>
+                <w:rtl/>
+              </w:rPr>
+              <w:t>, 90 דקות</w:t>
+            </w:r>
+          </w:p>
+        </w:tc>
+      </w:tr>
+      <w:tr>
+        <w:tc>
+          <w:tcPr>
+            <w:tcW w:w="4675" w:type="dxa"/>
+          </w:tcPr>
+          <w:p>
+            <w:pPr>
+              <w:rPr>
+                <w:rFonts w:ascii="Times New Roman" w:eastAsia="Times New Roman" w:hAnsi="Times New Roman" w:cs="Times New Roman"/>
+                <w:sz w:val="24"/>
+                <w:szCs w:val="24"/>
+                <w:rtl/>
+              </w:rPr>
+            </w:pPr>
+            <w:r>
+              <w:rPr>
+                <w:rFonts w:ascii="Times New Roman" w:eastAsia="Times New Roman" w:hAnsi="Times New Roman" w:cs="Times New Roman" w:hint="cs"/>
+                <w:sz w:val="24"/>
+                <w:szCs w:val="24"/>
+                <w:rtl/>
+              </w:rPr>
+              <w:t>רביעי 1.9.21 בשעה 09:00</w:t>
+            </w:r>
+          </w:p>
+        </w:tc>
+        <w:tc>
+          <w:tcPr>
+            <w:tcW w:w="4675" w:type="dxa"/>
+          </w:tcPr>
+          <w:p>
+            <w:pPr>
+              <w:rPr>
+                <w:rFonts w:ascii="Times New Roman" w:eastAsia="Times New Roman" w:hAnsi="Times New Roman" w:cs="Times New Roman"/>
+                <w:sz w:val="24"/>
+                <w:szCs w:val="24"/>
+                <w:rtl/>
+              </w:rPr>
+            </w:pPr>
+            <w:r>
+              <w:rPr>
+                <w:rFonts w:ascii="Times New Roman" w:eastAsia="Times New Roman" w:hAnsi="Times New Roman" w:cs="Times New Roman" w:hint="cs"/>
+                <w:sz w:val="24"/>
+                <w:szCs w:val="24"/>
+                <w:rtl/>
+              </w:rPr>
+              <w:t xml:space="preserve">חמישי 2.9.21 בשעה </w:t>
+            </w:r>
+            <w:r>
+              <w:rPr>
+                <w:rFonts w:ascii="Times New Roman" w:eastAsia="Times New Roman" w:hAnsi="Times New Roman" w:cs="Times New Roman" w:hint="cs"/>
+                <w:sz w:val="24"/>
+                <w:szCs w:val="24"/>
+                <w:rtl/>
+              </w:rPr>
+              <w:t>09:00</w:t>
+            </w:r>
+          </w:p>
+        </w:tc>
+      </w:tr>
+      <w:tr>
+        <w:tc>
+          <w:tcPr>
+            <w:tcW w:w="4675" w:type="dxa"/>
+          </w:tcPr>
+          <w:p>
+            <w:pPr>
+              <w:rPr>
+                <w:rFonts w:ascii="Times New Roman" w:eastAsia="Times New Roman" w:hAnsi="Times New Roman" w:cs="Times New Roman"/>
+                <w:sz w:val="24"/>
+                <w:szCs w:val="24"/>
+                <w:rtl/>
+              </w:rPr>
+            </w:pPr>
+            <w:r>
+              <w:rPr>
+                <w:rFonts w:ascii="Times New Roman" w:eastAsia="Times New Roman" w:hAnsi="Times New Roman" w:cs="Times New Roman" w:hint="cs"/>
+                <w:sz w:val="24"/>
+                <w:szCs w:val="24"/>
+                <w:rtl/>
+              </w:rPr>
+              <w:t>רביעי 1.9.21 בשעה 10:00</w:t>
+            </w:r>
+          </w:p>
+        </w:tc>
+        <w:tc>
+          <w:tcPr>
+            <w:tcW w:w="4675" w:type="dxa"/>
+          </w:tcPr>
+          <w:p>
+            <w:pPr>
+              <w:rPr>
+                <w:rFonts w:ascii="Times New Roman" w:eastAsia="Times New Roman" w:hAnsi="Times New Roman" w:cs="Times New Roman"/>
+                <w:sz w:val="24"/>
+                <w:szCs w:val="24"/>
+                <w:rtl/>
+              </w:rPr>
+            </w:pPr>
+            <w:r>
+              <w:rPr>
+                <w:rFonts w:ascii="Times New Roman" w:eastAsia="Times New Roman" w:hAnsi="Times New Roman" w:cs="Times New Roman" w:hint="cs"/>
+                <w:sz w:val="24"/>
+                <w:szCs w:val="24"/>
+                <w:rtl/>
+              </w:rPr>
+              <w:t>חמישי 2.9.21 בשעה 11:00</w:t>
+            </w:r>
+          </w:p>
+        </w:tc>
+      </w:tr>
+      <w:tr>
+        <w:tc>
+          <w:tcPr>
+            <w:tcW w:w="4675" w:type="dxa"/>
+          </w:tcPr>
+          <w:p>
+            <w:pPr>
+              <w:rPr>
+                <w:rFonts w:ascii="Times New Roman" w:eastAsia="Times New Roman" w:hAnsi="Times New Roman" w:cs="Times New Roman"/>
+                <w:sz w:val="24"/>
+                <w:szCs w:val="24"/>
+                <w:rtl/>
+              </w:rPr>
+            </w:pPr>
+            <w:r>
+              <w:rPr>
+                <w:rFonts w:ascii="Times New Roman" w:eastAsia="Times New Roman" w:hAnsi="Times New Roman" w:cs="Times New Roman" w:hint="cs"/>
+                <w:sz w:val="24"/>
+                <w:szCs w:val="24"/>
+                <w:rtl/>
+              </w:rPr>
+              <w:t>רביעי 1.9.21 בשעה 11:00</w:t>
+            </w:r>
+          </w:p>
+        </w:tc>
+        <w:tc>
+          <w:tcPr>
+            <w:tcW w:w="4675" w:type="dxa"/>
+          </w:tcPr>
+          <w:p>
+            <w:pPr>
+              <w:rPr>
+                <w:rFonts w:ascii="Times New Roman" w:eastAsia="Times New Roman" w:hAnsi="Times New Roman" w:cs="Times New Roman"/>
+                <w:sz w:val="24"/>
+                <w:szCs w:val="24"/>
+                <w:rtl/>
+              </w:rPr>
+            </w:pPr>
+            <w:r>
+              <w:rPr>
+                <w:rFonts w:ascii="Times New Roman" w:eastAsia="Times New Roman" w:hAnsi="Times New Roman" w:cs="Times New Roman" w:hint="cs"/>
+                <w:sz w:val="24"/>
+                <w:szCs w:val="24"/>
+                <w:rtl/>
+              </w:rPr>
+              <w:t>חמישי 2.9.21 בשעה 13:00</w:t>
+            </w:r>
+          </w:p>
+        </w:tc>
+      </w:tr>
+      <w:tr>
+        <w:tc>
+          <w:tcPr>
+            <w:tcW w:w="4675" w:type="dxa"/>
+          </w:tcPr>
+          <w:p>
+            <w:pPr>
+              <w:rPr>
+                <w:rFonts w:ascii="Times New Roman" w:eastAsia="Times New Roman" w:hAnsi="Times New Roman" w:cs="Times New Roman"/>
+                <w:sz w:val="24"/>
+                <w:szCs w:val="24"/>
+                <w:rtl/>
+              </w:rPr>
+            </w:pPr>
+            <w:r>
+              <w:rPr>
+                <w:rFonts w:ascii="Times New Roman" w:eastAsia="Times New Roman" w:hAnsi="Times New Roman" w:cs="Times New Roman" w:hint="cs"/>
+                <w:sz w:val="24"/>
+                <w:szCs w:val="24"/>
+                <w:rtl/>
+              </w:rPr>
+              <w:t>רביעי 1.9.21 בשעה 12:00</w:t>
+            </w:r>
+          </w:p>
+        </w:tc>
+        <w:tc>
+          <w:tcPr>
+            <w:tcW w:w="4675" w:type="dxa"/>
+          </w:tcPr>
+          <w:p>
+            <w:pPr>
+              <w:rPr>
+                <w:rFonts w:ascii="Times New Roman" w:eastAsia="Times New Roman" w:hAnsi="Times New Roman" w:cs="Times New Roman"/>
+                <w:sz w:val="24"/>
+                <w:szCs w:val="24"/>
+                <w:rtl/>
+              </w:rPr>
+            </w:pPr>
+            <w:r>
+              <w:rPr>
+                <w:rFonts w:ascii="Times New Roman" w:eastAsia="Times New Roman" w:hAnsi="Times New Roman" w:cs="Times New Roman" w:hint="cs"/>
+                <w:sz w:val="24"/>
+                <w:szCs w:val="24"/>
+                <w:rtl/>
+              </w:rPr>
+              <w:t>חמישי 2.9.21 בשעה 15:00</w:t>
+            </w:r>
+          </w:p>
+        </w:tc>
+      </w:tr>
+    </w:tbl>
+    <w:p>
+      <w:pPr>
+        <w:rPr>
+          <w:rFonts w:ascii="Times New Roman" w:eastAsia="Times New Roman" w:hAnsi="Times New Roman" w:cs="Times New Roman"/>
+          <w:sz w:val="24"/>
+          <w:szCs w:val="24"/>
+          <w:rtl/>
+        </w:rPr>
+      </w:pPr>
     </w:p>
     <w:p>
       <w:pPr>
@@ -509,88 +892,17 @@
           <w:rFonts w:ascii="Times New Roman" w:eastAsia="Times New Roman" w:hAnsi="Times New Roman" w:cs="Times New Roman"/>
           <w:sz w:val="24"/>
           <w:szCs w:val="24"/>
+          <w:rtl/>
         </w:rPr>
       </w:pPr>
       <w:r>
         <w:rPr>
-          <w:rFonts w:ascii="Times New Roman" w:eastAsia="Times New Roman" w:hAnsi="Times New Roman" w:cs="Times New Roman"/>
-          <w:sz w:val="24"/>
-          <w:szCs w:val="24"/>
-          <w:rtl/>
-        </w:rPr>
-        <w:t>תוכל</w:t>
-      </w:r>
-      <w:r>
-        <w:rPr>
-          <w:rFonts w:ascii="Times New Roman" w:eastAsia="Times New Roman" w:hAnsi="Times New Roman" w:cs="Times New Roman" w:hint="cs"/>
-          <w:sz w:val="24"/>
-          <w:szCs w:val="24"/>
-          <w:rtl/>
-        </w:rPr>
-        <w:t>/י</w:t>
-      </w:r>
-      <w:r>
-        <w:rPr>
-          <w:rFonts w:ascii="Times New Roman" w:eastAsia="Times New Roman" w:hAnsi="Times New Roman" w:cs="Times New Roman"/>
-          <w:sz w:val="24"/>
-          <w:szCs w:val="24"/>
-          <w:rtl/>
-        </w:rPr>
-        <w:t xml:space="preserve"> לשלוח לי את תעודת הזהות של</w:t>
-      </w:r>
-      <w:r>
-        <w:rPr>
-          <w:rFonts w:ascii="Times New Roman" w:eastAsia="Times New Roman" w:hAnsi="Times New Roman" w:cs="Times New Roman" w:hint="cs"/>
-          <w:sz w:val="24"/>
-          <w:szCs w:val="24"/>
-          <w:rtl/>
-        </w:rPr>
-        <w:t>ך</w:t>
-      </w:r>
-      <w:r>
-        <w:rPr>
-          <w:rFonts w:ascii="Times New Roman" w:eastAsia="Times New Roman" w:hAnsi="Times New Roman" w:cs="Times New Roman"/>
-          <w:sz w:val="24"/>
-          <w:szCs w:val="24"/>
-          <w:rtl/>
-        </w:rPr>
-        <w:t xml:space="preserve"> ולאשר לי שאת</w:t>
-      </w:r>
-      <w:r>
-        <w:rPr>
-          <w:rFonts w:ascii="Times New Roman" w:eastAsia="Times New Roman" w:hAnsi="Times New Roman" w:cs="Times New Roman" w:hint="cs"/>
-          <w:sz w:val="24"/>
-          <w:szCs w:val="24"/>
-          <w:rtl/>
-        </w:rPr>
-        <w:t>/ה</w:t>
-      </w:r>
-      <w:r>
-        <w:rPr>
-          <w:rFonts w:ascii="Times New Roman" w:eastAsia="Times New Roman" w:hAnsi="Times New Roman" w:cs="Times New Roman"/>
-          <w:sz w:val="24"/>
-          <w:szCs w:val="24"/>
-          <w:rtl/>
-        </w:rPr>
-        <w:t xml:space="preserve"> עונ</w:t>
-      </w:r>
-      <w:r>
-        <w:rPr>
-          <w:rFonts w:ascii="Times New Roman" w:eastAsia="Times New Roman" w:hAnsi="Times New Roman" w:cs="Times New Roman" w:hint="cs"/>
-          <w:sz w:val="24"/>
-          <w:szCs w:val="24"/>
-          <w:rtl/>
-        </w:rPr>
-        <w:t>ה</w:t>
-      </w:r>
-      <w:r>
-        <w:rPr>
-          <w:rFonts w:ascii="Times New Roman" w:eastAsia="Times New Roman" w:hAnsi="Times New Roman" w:cs="Times New Roman"/>
-          <w:sz w:val="24"/>
-          <w:szCs w:val="24"/>
-          <w:rtl/>
-        </w:rPr>
-        <w:t xml:space="preserve"> על כל הקריטריונים של הניסוי?</w:t>
+          <w:rFonts w:ascii="Times New Roman" w:eastAsia="Times New Roman" w:hAnsi="Times New Roman" w:cs="Times New Roman" w:hint="cs"/>
+          <w:sz w:val="24"/>
+          <w:szCs w:val="24"/>
+          <w:rtl/>
+        </w:rPr>
+        <w:t>במידה ואת/ה מעוניין/ת להשתתף,</w:t>
       </w:r>
     </w:p>
     <w:p>
@@ -599,6 +911,96 @@
           <w:rFonts w:ascii="Times New Roman" w:eastAsia="Times New Roman" w:hAnsi="Times New Roman" w:cs="Times New Roman"/>
           <w:sz w:val="24"/>
           <w:szCs w:val="24"/>
+        </w:rPr>
+      </w:pPr>
+      <w:r>
+        <w:rPr>
+          <w:rFonts w:ascii="Times New Roman" w:eastAsia="Times New Roman" w:hAnsi="Times New Roman" w:cs="Times New Roman"/>
+          <w:sz w:val="24"/>
+          <w:szCs w:val="24"/>
+          <w:rtl/>
+        </w:rPr>
+        <w:t>תוכל</w:t>
+      </w:r>
+      <w:r>
+        <w:rPr>
+          <w:rFonts w:ascii="Times New Roman" w:eastAsia="Times New Roman" w:hAnsi="Times New Roman" w:cs="Times New Roman" w:hint="cs"/>
+          <w:sz w:val="24"/>
+          <w:szCs w:val="24"/>
+          <w:rtl/>
+        </w:rPr>
+        <w:t>/י</w:t>
+      </w:r>
+      <w:r>
+        <w:rPr>
+          <w:rFonts w:ascii="Times New Roman" w:eastAsia="Times New Roman" w:hAnsi="Times New Roman" w:cs="Times New Roman"/>
+          <w:sz w:val="24"/>
+          <w:szCs w:val="24"/>
+          <w:rtl/>
+        </w:rPr>
+        <w:t xml:space="preserve"> לשלוח לי תעודת זהות</w:t>
+      </w:r>
+      <w:r>
+        <w:rPr>
+          <w:rFonts w:ascii="Times New Roman" w:eastAsia="Times New Roman" w:hAnsi="Times New Roman" w:cs="Times New Roman" w:hint="cs"/>
+          <w:sz w:val="24"/>
+          <w:szCs w:val="24"/>
+          <w:rtl/>
+        </w:rPr>
+        <w:t xml:space="preserve">, לציין את השעות בהן תרצה/י להשתתף, </w:t>
+      </w:r>
+      <w:r>
+        <w:rPr>
+          <w:rFonts w:ascii="Times New Roman" w:eastAsia="Times New Roman" w:hAnsi="Times New Roman" w:cs="Times New Roman"/>
+          <w:sz w:val="24"/>
+          <w:szCs w:val="24"/>
+          <w:rtl/>
+        </w:rPr>
+        <w:t>ולאשר שאת</w:t>
+      </w:r>
+      <w:r>
+        <w:rPr>
+          <w:rFonts w:ascii="Times New Roman" w:eastAsia="Times New Roman" w:hAnsi="Times New Roman" w:cs="Times New Roman" w:hint="cs"/>
+          <w:sz w:val="24"/>
+          <w:szCs w:val="24"/>
+          <w:rtl/>
+        </w:rPr>
+        <w:t>/ה</w:t>
+      </w:r>
+      <w:r>
+        <w:rPr>
+          <w:rFonts w:ascii="Times New Roman" w:eastAsia="Times New Roman" w:hAnsi="Times New Roman" w:cs="Times New Roman"/>
+          <w:sz w:val="24"/>
+          <w:szCs w:val="24"/>
+          <w:rtl/>
+        </w:rPr>
+        <w:t xml:space="preserve"> עונ</w:t>
+      </w:r>
+      <w:r>
+        <w:rPr>
+          <w:rFonts w:ascii="Times New Roman" w:eastAsia="Times New Roman" w:hAnsi="Times New Roman" w:cs="Times New Roman" w:hint="cs"/>
+          <w:sz w:val="24"/>
+          <w:szCs w:val="24"/>
+          <w:rtl/>
+        </w:rPr>
+        <w:t>ה</w:t>
+      </w:r>
+      <w:r>
+        <w:rPr>
+          <w:rFonts w:ascii="Times New Roman" w:eastAsia="Times New Roman" w:hAnsi="Times New Roman" w:cs="Times New Roman"/>
+          <w:sz w:val="24"/>
+          <w:szCs w:val="24"/>
+          <w:rtl/>
+        </w:rPr>
+        <w:t xml:space="preserve"> על כל הקריטריונים של הניסוי?</w:t>
+      </w:r>
+    </w:p>
+    <w:p>
+      <w:pPr>
+        <w:rPr>
+          <w:rFonts w:ascii="Times New Roman" w:eastAsia="Times New Roman" w:hAnsi="Times New Roman" w:cs="Times New Roman"/>
+          <w:sz w:val="24"/>
+          <w:szCs w:val="24"/>
           <w:rtl/>
         </w:rPr>
       </w:pPr>
@@ -679,6 +1081,15 @@
           <w:rtl/>
         </w:rPr>
         <w:br/>
+      </w:r>
+      <w:r>
+        <w:rPr>
+          <w:rFonts w:ascii="Times New Roman" w:eastAsia="Times New Roman" w:hAnsi="Times New Roman" w:cs="Times New Roman"/>
+          <w:sz w:val="24"/>
+          <w:szCs w:val="24"/>
+          <w:rtl/>
+        </w:rPr>
+        <w:lastRenderedPageBreak/>
         <w:t xml:space="preserve">6. </w:t>
       </w:r>
       <w:r>
@@ -796,6 +1207,58 @@
           <w:rtl/>
         </w:rPr>
         <w:br/>
+      </w:r>
+    </w:p>
+    <w:p>
+      <w:pPr>
+        <w:rPr>
+          <w:rFonts w:ascii="Times New Roman" w:eastAsia="Times New Roman" w:hAnsi="Times New Roman" w:cs="Times New Roman"/>
+          <w:sz w:val="24"/>
+          <w:szCs w:val="24"/>
+          <w:rtl/>
+        </w:rPr>
+      </w:pPr>
+      <w:r>
+        <w:rPr>
+          <w:rFonts w:ascii="Times New Roman" w:eastAsia="Times New Roman" w:hAnsi="Times New Roman" w:cs="Times New Roman" w:hint="cs"/>
+          <w:b/>
+          <w:bCs/>
+          <w:sz w:val="24"/>
+          <w:szCs w:val="24"/>
+          <w:u w:val="single"/>
+          <w:rtl/>
+        </w:rPr>
+        <w:t xml:space="preserve">שים/י לב </w:t>
+      </w:r>
+      <w:r>
+        <w:rPr>
+          <w:rFonts w:ascii="Times New Roman" w:eastAsia="Times New Roman" w:hAnsi="Times New Roman" w:cs="Times New Roman"/>
+          <w:b/>
+          <w:bCs/>
+          <w:sz w:val="24"/>
+          <w:szCs w:val="24"/>
+          <w:u w:val="single"/>
+          <w:rtl/>
+        </w:rPr>
+        <w:t>–</w:t>
+      </w:r>
+      <w:r>
+        <w:rPr>
+          <w:rFonts w:ascii="Times New Roman" w:eastAsia="Times New Roman" w:hAnsi="Times New Roman" w:cs="Times New Roman" w:hint="cs"/>
+          <w:sz w:val="24"/>
+          <w:szCs w:val="24"/>
+          <w:rtl/>
+        </w:rPr>
+        <w:t xml:space="preserve"> בניסוי תדרשו להקיש </w:t>
+      </w:r>
+      <w:r>
+        <w:rPr>
+          <w:rFonts w:ascii="Times New Roman" w:eastAsia="Times New Roman" w:hAnsi="Times New Roman" w:cs="Times New Roman" w:hint="cs"/>
+          <w:sz w:val="24"/>
+          <w:szCs w:val="24"/>
+          <w:rtl/>
+        </w:rPr>
+        <w:t>על מסך עם קצה האצבע מספר רב של פעמים, לכן הוא פחות מתאים לאנשים עם ציפורניים ארוכות.</w:t>
       </w:r>
     </w:p>
     <w:p/>
@@ -1238,6 +1701,33 @@
     <w:semiHidden/>
     <w:unhideWhenUsed/>
   </w:style>
+  <w:style w:type="table" w:styleId="TableGrid">
+    <w:name w:val="Table Grid"/>
+    <w:basedOn w:val="TableNormal"/>
+    <w:uiPriority w:val="39"/>
+    <w:rsid w:val="003F06F9"/>
+    <w:tblPr>
+      <w:tblBorders>
+        <w:top w:val="single" w:sz="4" w:space="0" w:color="auto"/>
+        <w:left w:val="single" w:sz="4" w:space="0" w:color="auto"/>
+        <w:bottom w:val="single" w:sz="4" w:space="0" w:color="auto"/>
+        <w:right w:val="single" w:sz="4" w:space="0" w:color="auto"/>
+        <w:insideH w:val="single" w:sz="4" w:space="0" w:color="auto"/>
+        <w:insideV w:val="single" w:sz="4" w:space="0" w:color="auto"/>
+      </w:tblBorders>
+    </w:tblPr>
+  </w:style>
+  <w:style w:type="paragraph" w:styleId="ListParagraph">
+    <w:name w:val="List Paragraph"/>
+    <w:basedOn w:val="Normal"/>
+    <w:uiPriority w:val="34"/>
+    <w:qFormat/>
+    <w:rsid w:val="00C32800"/>
+    <w:pPr>
+      <w:ind w:left="720"/>
+      <w:contextualSpacing/>
+    </w:pPr>
+  </w:style>
 </w:styles>
 </file>
 

</xml_diff>